<commit_message>
Menambahkan folder untuk dokumen UP 1
</commit_message>
<xml_diff>
--- a/Dokumen/Laporan Skripsi/SKRIPSI_IOT.docx
+++ b/Dokumen/Laporan Skripsi/SKRIPSI_IOT.docx
@@ -2662,7 +2662,21 @@
           <w:rFonts w:cs="Times New Roman"/>
           <w:szCs w:val="24"/>
         </w:rPr>
-        <w:t>Bandung, April 2025</w:t>
+        <w:t xml:space="preserve">Bandung, </w:t>
+      </w:r>
+      <w:r>
+        <w:rPr>
+          <w:rFonts w:cs="Times New Roman"/>
+          <w:szCs w:val="24"/>
+        </w:rPr>
+        <w:t>Mei</w:t>
+      </w:r>
+      <w:r>
+        <w:rPr>
+          <w:rFonts w:cs="Times New Roman"/>
+          <w:szCs w:val="24"/>
+        </w:rPr>
+        <w:t xml:space="preserve"> 2025</w:t>
       </w:r>
     </w:p>
     <w:p>
@@ -2806,6 +2820,69 @@
         <w:jc w:val="both"/>
         <w:rPr>
           <w:rFonts w:cs="Times New Roman"/>
+          <w:szCs w:val="24"/>
+        </w:rPr>
+      </w:pPr>
+      <w:bookmarkStart w:id="1" w:name="_Hlk198155783"/>
+      <w:r>
+        <w:rPr>
+          <w:rFonts w:cs="Times New Roman"/>
+          <w:szCs w:val="24"/>
+        </w:rPr>
+        <w:t>Perkembangan teknologi Internet of Things (IoT) membuka peluang besar dalam bidang pertanian, khususnya untuk mengotomatisasi proses penyiraman dan pengkabutan tanaman. Penelitian ini dilakukan untuk merancang dan mengembangkan sistem otomatis berbasis IoT yang dapat mengatur penyiraman dan pengkabutan tanaman cabai di Avicenna Greenhouse secara cerdas dengan bantuan algoritma Naïve Bayes. Sistem ini dirancang sebagai solusi terhadap permasalahan irigasi manual yang masih dilakukan oleh petani, yang cenderung tidak efisien dan bergantung pada kehadiran manusia.</w:t>
+      </w:r>
+    </w:p>
+    <w:p>
+      <w:pPr>
+        <w:spacing w:after="0" w:line="360" w:lineRule="auto"/>
+        <w:jc w:val="both"/>
+        <w:rPr>
+          <w:rFonts w:cs="Times New Roman"/>
+          <w:szCs w:val="24"/>
+        </w:rPr>
+      </w:pPr>
+      <w:r>
+        <w:rPr>
+          <w:rFonts w:cs="Times New Roman"/>
+          <w:szCs w:val="24"/>
+        </w:rPr>
+        <w:t>Sistem yang dibangun menggunakan berbagai sensor, seperti sensor suhu udara, kelembapan tanah, kelembapan udara, dan sensor ketinggian air pada</w:t>
+      </w:r>
+      <w:r>
+        <w:rPr>
+          <w:rFonts w:cs="Times New Roman"/>
+          <w:szCs w:val="24"/>
+        </w:rPr>
+        <w:t xml:space="preserve"> drum</w:t>
+      </w:r>
+      <w:r>
+        <w:rPr>
+          <w:rFonts w:cs="Times New Roman"/>
+          <w:szCs w:val="24"/>
+        </w:rPr>
+        <w:t xml:space="preserve"> tandon</w:t>
+      </w:r>
+      <w:r>
+        <w:rPr>
+          <w:rFonts w:cs="Times New Roman"/>
+          <w:szCs w:val="24"/>
+        </w:rPr>
+        <w:t xml:space="preserve"> air</w:t>
+      </w:r>
+      <w:r>
+        <w:rPr>
+          <w:rFonts w:cs="Times New Roman"/>
+          <w:szCs w:val="24"/>
+        </w:rPr>
+        <w:t>. Data dari sensor dikumpulkan secara real-time dan dianalisis menggunakan algoritma Naïve Bayes untuk menentukan kapan penyiraman dan pengkabutan perlu dilakukan. Dengan pendekatan ini, sistem dapat mengambil keputusan secara otomatis berdasarkan kondisi lingkungan saat itu dan kebutuhan tanaman.</w:t>
+      </w:r>
+    </w:p>
+    <w:p>
+      <w:pPr>
+        <w:spacing w:line="360" w:lineRule="auto"/>
+        <w:jc w:val="both"/>
+        <w:rPr>
+          <w:rFonts w:cs="Times New Roman"/>
           <w:i/>
           <w:iCs/>
           <w:szCs w:val="24"/>
@@ -2814,113 +2891,21 @@
       <w:r>
         <w:rPr>
           <w:rFonts w:cs="Times New Roman"/>
-          <w:i/>
-          <w:iCs/>
-          <w:szCs w:val="24"/>
-        </w:rPr>
-        <w:t>Perkembangan teknologi Internet of Things (IoT) memberikan peluang besar dalam bidang pertanian, khususnya dalam mengoptimalkan sistem penyiraman dan pengkabutan tanaman secara otomatis. Penelitian ini bertujuan untuk mengimplementasikan sistem IoT yang mampu mengatur penyiraman dan pengkabutan otomatis pada tanaman cabai di Avicenna Greenhouse menggunakan algoritma Naïve Bayes. Permasalahan dalam pengelolaan irigasi yang masih bersifat manual dapat menyebabkan ketidakefisienan dalam penggunaan air dan menurunnya kualitas pertumbuhan tanaman. Oleh karena itu, diperlukan sistem yang adaptif dan berbasis data untuk mendukung proses irigasi secara otomatis dan cerdas.</w:t>
-      </w:r>
-    </w:p>
-    <w:p>
-      <w:pPr>
-        <w:spacing w:after="0" w:line="360" w:lineRule="auto"/>
-        <w:jc w:val="both"/>
-        <w:rPr>
-          <w:rFonts w:cs="Times New Roman"/>
-          <w:i/>
-          <w:iCs/>
-          <w:szCs w:val="24"/>
-        </w:rPr>
-      </w:pPr>
-      <w:r>
-        <w:rPr>
-          <w:rFonts w:cs="Times New Roman"/>
-          <w:i/>
-          <w:iCs/>
-          <w:szCs w:val="24"/>
-        </w:rPr>
-        <w:t>Sistem yang dikembangkan memanfaatkan sensor suhu ruangan</w:t>
-      </w:r>
-      <w:r>
-        <w:rPr>
-          <w:rFonts w:cs="Times New Roman"/>
-          <w:i/>
-          <w:iCs/>
-          <w:szCs w:val="24"/>
-        </w:rPr>
-        <w:t>, kelembapan tanah, ketinggian</w:t>
-      </w:r>
-      <w:r>
-        <w:rPr>
-          <w:rFonts w:cs="Times New Roman"/>
-          <w:i/>
-          <w:iCs/>
-          <w:szCs w:val="24"/>
-        </w:rPr>
-        <w:t xml:space="preserve"> dan </w:t>
-      </w:r>
-      <w:r>
-        <w:rPr>
-          <w:rFonts w:cs="Times New Roman"/>
-          <w:i/>
-          <w:iCs/>
-          <w:szCs w:val="24"/>
-        </w:rPr>
-        <w:t>kelembapan</w:t>
-      </w:r>
-      <w:r>
-        <w:rPr>
-          <w:rFonts w:cs="Times New Roman"/>
-          <w:i/>
-          <w:iCs/>
-          <w:szCs w:val="24"/>
-        </w:rPr>
-        <w:t xml:space="preserve"> tanah untuk memantau kondisi lingkungan</w:t>
-      </w:r>
-      <w:r>
-        <w:rPr>
-          <w:rFonts w:cs="Times New Roman"/>
-          <w:i/>
-          <w:iCs/>
-          <w:szCs w:val="24"/>
-        </w:rPr>
-        <w:t xml:space="preserve"> dan mengetahui ketinggian air dalam tandon</w:t>
-      </w:r>
-      <w:r>
-        <w:rPr>
-          <w:rFonts w:cs="Times New Roman"/>
-          <w:i/>
-          <w:iCs/>
-          <w:szCs w:val="24"/>
-        </w:rPr>
-        <w:t xml:space="preserve"> serta mengaktifkan mekanisme penyiraman dan pengkabutan sesuai kebutuhan tanaman. Data yang diperoleh dari sensor kemudian diproses menggunakan algoritma Naïve Bayes untuk melakukan klasifikasi kondisi lingkungan dan menentukan keputusan optimal dalam mengatur waktu serta durasi penyiraman dan pengkabutan. Proses ini memungkinkan sistem untuk beroperasi secara mandiri berdasarkan data yang dikumpulkan secara real-time, serta dapat disesuaikan dengan kebutuhan spesifik tanaman cabai pada berbagai kondisi cuaca dan lingkungan.</w:t>
-      </w:r>
-    </w:p>
-    <w:p>
-      <w:pPr>
-        <w:spacing w:line="360" w:lineRule="auto"/>
-        <w:jc w:val="both"/>
-        <w:rPr>
-          <w:rFonts w:cs="Times New Roman"/>
-          <w:i/>
-          <w:iCs/>
-          <w:szCs w:val="24"/>
-        </w:rPr>
-      </w:pPr>
-      <w:r>
-        <w:rPr>
-          <w:rFonts w:cs="Times New Roman"/>
-          <w:i/>
-          <w:iCs/>
-          <w:szCs w:val="24"/>
-        </w:rPr>
-        <w:t>Hasil dari penelitian ini menunjukkan bahwa sistem yang dikembangkan mampu bekerja secara efektif dan efisien dalam mengelola penyiraman dan pengkabutan. Implementasi algoritma Naïve Bayes memberikan hasil klasifikasi yang cukup akurat dalam mendeteksi kondisi lingkungan, sehingga sistem dapat memberikan respon yang tepat. Diharapkan sistem ini dapat menjadi solusi inovatif bagi petani atau pengelola greenhouse dalam meningkatkan efektivitas sistem irigasi berbasis IoT, serta mengurangi ketergantungan terhadap intervensi manusia</w:t>
-      </w:r>
-      <w:r>
-        <w:rPr>
-          <w:rFonts w:cs="Times New Roman"/>
-          <w:i/>
-          <w:iCs/>
+          <w:szCs w:val="24"/>
+        </w:rPr>
+        <w:t>Hasil dari penelitian menunjukkan bahwa sistem ini mampu bekerja secara efektif dan efisien dalam mengelola proses penyiraman dan pengkabutan. Penggunaan algoritma Naïve Bayes terbukti cukup akurat dalam mengklasifikasikan kondisi lingkungan dan memberikan respon yang sesuai. Penerapan sistem ini diharapkan dapat membantu petani dalam menghemat penggunaan air, menjaga kestabilan kondisi di dalam greenhouse, serta meningkatkan kualitas dan produktivitas tanaman. Dengan demikian, sistem ini dapat menjadi solusi inovatif untuk pertanian modern berbasis teknolog</w:t>
+      </w:r>
+      <w:r>
+        <w:rPr>
+          <w:rFonts w:cs="Times New Roman"/>
+          <w:szCs w:val="24"/>
+        </w:rPr>
+        <w:t>i</w:t>
+      </w:r>
+      <w:bookmarkEnd w:id="1"/>
+      <w:r>
+        <w:rPr>
+          <w:rFonts w:cs="Times New Roman"/>
           <w:szCs w:val="24"/>
         </w:rPr>
         <w:t>.</w:t>
@@ -2995,7 +2980,7 @@
           <w:iCs/>
           <w:szCs w:val="24"/>
         </w:rPr>
-        <w:t>ketinggian</w:t>
+        <w:t>K</w:t>
       </w:r>
       <w:r>
         <w:rPr>
@@ -3004,7 +2989,7 @@
           <w:iCs/>
           <w:szCs w:val="24"/>
         </w:rPr>
-        <w:t xml:space="preserve"> air,</w:t>
+        <w:t>etinggian</w:t>
       </w:r>
       <w:r>
         <w:rPr>
@@ -3013,7 +2998,7 @@
           <w:iCs/>
           <w:szCs w:val="24"/>
         </w:rPr>
-        <w:t xml:space="preserve">Sensor </w:t>
+        <w:t xml:space="preserve"> air,</w:t>
       </w:r>
       <w:r>
         <w:rPr>
@@ -3022,7 +3007,7 @@
           <w:iCs/>
           <w:szCs w:val="24"/>
         </w:rPr>
-        <w:t>Kelembapan</w:t>
+        <w:t xml:space="preserve"> </w:t>
       </w:r>
       <w:r>
         <w:rPr>
@@ -3031,6 +3016,24 @@
           <w:iCs/>
           <w:szCs w:val="24"/>
         </w:rPr>
+        <w:t xml:space="preserve">Sensor </w:t>
+      </w:r>
+      <w:r>
+        <w:rPr>
+          <w:rFonts w:cs="Times New Roman"/>
+          <w:i/>
+          <w:iCs/>
+          <w:szCs w:val="24"/>
+        </w:rPr>
+        <w:t>Kelembapan</w:t>
+      </w:r>
+      <w:r>
+        <w:rPr>
+          <w:rFonts w:cs="Times New Roman"/>
+          <w:i/>
+          <w:iCs/>
+          <w:szCs w:val="24"/>
+        </w:rPr>
         <w:t xml:space="preserve"> Tanah, Sensor Kelembapan Udara, Sensor Suhu.</w:t>
       </w:r>
       <w:r>
@@ -3050,7 +3053,7 @@
           <w:iCs/>
         </w:rPr>
       </w:pPr>
-      <w:bookmarkStart w:id="1" w:name="_Toc197718333"/>
+      <w:bookmarkStart w:id="2" w:name="_Toc197718333"/>
       <w:r>
         <w:rPr>
           <w:i/>
@@ -3059,7 +3062,7 @@
         <w:lastRenderedPageBreak/>
         <w:t>ABSTRACT</w:t>
       </w:r>
-      <w:bookmarkEnd w:id="1"/>
+      <w:bookmarkEnd w:id="2"/>
     </w:p>
     <w:p>
       <w:pPr>
@@ -3072,6 +3075,7 @@
           <w:szCs w:val="24"/>
         </w:rPr>
       </w:pPr>
+      <w:bookmarkStart w:id="3" w:name="_Hlk198155843"/>
       <w:r>
         <w:rPr>
           <w:rFonts w:cs="Times New Roman"/>
@@ -3079,7 +3083,7 @@
           <w:iCs/>
           <w:szCs w:val="24"/>
         </w:rPr>
-        <w:t>The development of Internet of Things (IoT) technology provides a great opportunity in agriculture, especially in optimizing automatic watering and sprinkling systems. This research aims to implement an IoT system that is able to manage automatic watering and sprinkling of chili plants in Avicenna Greenhouse using the Naïve Bayes algorithm. Problems in irrigation management that are still manual in nature can cause inefficiencies in water use and reduce the quality of plant growth. Therefore, an adaptive and data-based system is needed to support the irrigation process automatically and intelligently.</w:t>
+        <w:t>The advancement of Internet of Things (IoT) technology presents significant opportunities in the agricultural sector, particularly in automating the processes of plant watering and misting. This study aims to design and develop an IoT-based automated system that intelligently controls the irrigation and misting of chili plants at Avicenna Greenhouse using the Naïve Bayes algorithm. The system is designed as a solution to the current manual irrigation method, which is often inefficient and heavily dependent on human intervention.</w:t>
       </w:r>
     </w:p>
     <w:p>
@@ -3100,7 +3104,7 @@
           <w:iCs/>
           <w:szCs w:val="24"/>
         </w:rPr>
-        <w:t>The developed system utilizes sensors of room temperature, soil humidity, altitude and soil moisture to monitor environmental conditions and determine the water level in the reservoir and activate the watering and sprinkling mechanism according to plant needs. The data obtained from the sensors is then processed using the Naïve Bayes algorithm to classify the environmental conditions and determine the optimal decision in setting the time and duration of watering and sprinkling. This process allows the system to operate autonomously based on data collected in real-time, and can be adjusted to the specific needs of chili plants in various weather and environmental conditions.</w:t>
+        <w:t>The system utilizes various sensors, including air temperature sensors, soil moisture sensors, air humidity sensors, and a water level sensor for the storage tank. Data collected from these sensors in real time is processed using the Naïve Bayes algorithm to determine when watering and misting should occur. This approach allows the system to make decisions automatically based on current environmental conditions and the specific needs of the plants.</w:t>
       </w:r>
     </w:p>
     <w:p>
@@ -3121,7 +3125,17 @@
           <w:iCs/>
           <w:szCs w:val="24"/>
         </w:rPr>
-        <w:t>The results of this research show that the developed system is able to work effectively and efficiently in managing watering and fogging. The implementation of the Naïve Bayes algorithm provides fairly accurate classification results in detecting environmental conditions, so that the system can provide appropriate responses. It is expected that this system can be an innovative solution for farmers or greenhouse managers in increasing the effectiveness of IoT-based irrigation systems, as well as reducing dependence on human intervention.</w:t>
+        <w:t>The results of the study show that the system operates effectively and efficiently in managing irrigation and misting processes. The application of the Naïve Bayes algorithm proves to be sufficiently accurate in classifying environmental conditions and providing appropriate responses. The implementation of this system is expected to help farmers conserve water usage, maintain stable conditions within the greenhouse, and improve the quality and productivity of crops. Thus, this system offers an innovative solution for modern, technology-driven agriculture</w:t>
+      </w:r>
+      <w:bookmarkEnd w:id="3"/>
+      <w:r>
+        <w:rPr>
+          <w:rFonts w:cs="Times New Roman"/>
+          <w:i/>
+          <w:iCs/>
+          <w:szCs w:val="24"/>
+        </w:rPr>
+        <w:t>.</w:t>
       </w:r>
     </w:p>
     <w:p>
@@ -3196,12 +3210,12 @@
         <w:pStyle w:val="Heading1"/>
         <w:spacing w:line="360" w:lineRule="auto"/>
       </w:pPr>
-      <w:bookmarkStart w:id="2" w:name="_Toc197718334"/>
+      <w:bookmarkStart w:id="4" w:name="_Toc197718334"/>
       <w:r>
         <w:lastRenderedPageBreak/>
         <w:t>KATA PENGANTAR</w:t>
       </w:r>
-      <w:bookmarkEnd w:id="2"/>
+      <w:bookmarkEnd w:id="4"/>
     </w:p>
     <w:p>
       <w:pPr>
@@ -3411,7 +3425,21 @@
                 <w:rFonts w:cs="Times New Roman"/>
                 <w:szCs w:val="24"/>
               </w:rPr>
-              <w:t>Bandung, April 2025</w:t>
+              <w:t xml:space="preserve">Bandung, </w:t>
+            </w:r>
+            <w:r>
+              <w:rPr>
+                <w:rFonts w:cs="Times New Roman"/>
+                <w:szCs w:val="24"/>
+              </w:rPr>
+              <w:t>Mei</w:t>
+            </w:r>
+            <w:r>
+              <w:rPr>
+                <w:rFonts w:cs="Times New Roman"/>
+                <w:szCs w:val="24"/>
+              </w:rPr>
+              <w:t xml:space="preserve"> 2025</w:t>
             </w:r>
           </w:p>
         </w:tc>
@@ -3477,12 +3505,12 @@
       <w:pPr>
         <w:pStyle w:val="Heading1"/>
       </w:pPr>
-      <w:bookmarkStart w:id="3" w:name="_Toc197718335"/>
+      <w:bookmarkStart w:id="5" w:name="_Toc197718335"/>
       <w:r>
         <w:lastRenderedPageBreak/>
         <w:t>DAFTAR ISI</w:t>
       </w:r>
-      <w:bookmarkEnd w:id="3"/>
+      <w:bookmarkEnd w:id="5"/>
     </w:p>
     <w:sdt>
       <w:sdtPr>
@@ -9941,12 +9969,12 @@
       <w:pPr>
         <w:pStyle w:val="Heading1"/>
       </w:pPr>
-      <w:bookmarkStart w:id="4" w:name="_Toc197718336"/>
+      <w:bookmarkStart w:id="6" w:name="_Toc197718336"/>
       <w:r>
         <w:lastRenderedPageBreak/>
         <w:t>DAFTAR TABEL</w:t>
       </w:r>
-      <w:bookmarkEnd w:id="4"/>
+      <w:bookmarkEnd w:id="6"/>
     </w:p>
     <w:p>
       <w:pPr>
@@ -10499,12 +10527,12 @@
       <w:pPr>
         <w:pStyle w:val="Heading1"/>
       </w:pPr>
-      <w:bookmarkStart w:id="5" w:name="_Toc197718337"/>
+      <w:bookmarkStart w:id="7" w:name="_Toc197718337"/>
       <w:r>
         <w:lastRenderedPageBreak/>
         <w:t>DAFTAR GAMBAR</w:t>
       </w:r>
-      <w:bookmarkEnd w:id="5"/>
+      <w:bookmarkEnd w:id="7"/>
     </w:p>
     <w:p>
       <w:pPr>
@@ -10684,12 +10712,12 @@
       <w:pPr>
         <w:pStyle w:val="Heading1"/>
       </w:pPr>
-      <w:bookmarkStart w:id="6" w:name="_Toc197718338"/>
+      <w:bookmarkStart w:id="8" w:name="_Toc197718338"/>
       <w:r>
         <w:lastRenderedPageBreak/>
         <w:t>DAFTAR LAMPIRAN</w:t>
       </w:r>
-      <w:bookmarkEnd w:id="6"/>
+      <w:bookmarkEnd w:id="8"/>
     </w:p>
     <w:p>
       <w:pPr>
@@ -11027,7 +11055,7 @@
         <w:pStyle w:val="Heading1"/>
         <w:spacing w:line="360" w:lineRule="auto"/>
       </w:pPr>
-      <w:bookmarkStart w:id="7" w:name="_Toc197718339"/>
+      <w:bookmarkStart w:id="9" w:name="_Toc197718339"/>
       <w:r>
         <w:lastRenderedPageBreak/>
         <w:t xml:space="preserve">BAB </w:t>
@@ -11038,7 +11066,7 @@
       <w:r>
         <w:t xml:space="preserve"> PENDAHULUAN</w:t>
       </w:r>
-      <w:bookmarkEnd w:id="7"/>
+      <w:bookmarkEnd w:id="9"/>
     </w:p>
     <w:p>
       <w:pPr>
@@ -11051,11 +11079,11 @@
         <w:ind w:left="567" w:hanging="567"/>
         <w:jc w:val="both"/>
       </w:pPr>
-      <w:bookmarkStart w:id="8" w:name="_Toc197718340"/>
+      <w:bookmarkStart w:id="10" w:name="_Toc197718340"/>
       <w:r>
         <w:t>Latar Belakang</w:t>
       </w:r>
-      <w:bookmarkEnd w:id="8"/>
+      <w:bookmarkEnd w:id="10"/>
     </w:p>
     <w:p>
       <w:pPr>
@@ -11524,7 +11552,7 @@
         </w:rPr>
         <w:t xml:space="preserve"> penelitian yang dilakukan oleh </w:t>
       </w:r>
-      <w:bookmarkStart w:id="9" w:name="_Hlk195122196"/>
+      <w:bookmarkStart w:id="11" w:name="_Hlk195122196"/>
       <w:sdt>
         <w:sdtPr>
           <w:rPr>
@@ -11550,7 +11578,7 @@
           </w:r>
         </w:sdtContent>
       </w:sdt>
-      <w:bookmarkEnd w:id="9"/>
+      <w:bookmarkEnd w:id="11"/>
       <w:r>
         <w:rPr>
           <w:rFonts w:cs="Times New Roman"/>
@@ -11671,7 +11699,7 @@
         </w:rPr>
         <w:t>. Penelitian Oleh</w:t>
       </w:r>
-      <w:bookmarkStart w:id="10" w:name="_Hlk195122607"/>
+      <w:bookmarkStart w:id="12" w:name="_Hlk195122607"/>
       <w:r>
         <w:rPr>
           <w:rFonts w:cs="Times New Roman"/>
@@ -11680,7 +11708,7 @@
         </w:rPr>
         <w:t xml:space="preserve"> </w:t>
       </w:r>
-      <w:bookmarkStart w:id="11" w:name="_Hlk195106293"/>
+      <w:bookmarkStart w:id="13" w:name="_Hlk195106293"/>
       <w:sdt>
         <w:sdtPr>
           <w:rPr>
@@ -11696,7 +11724,7 @@
         </w:sdtPr>
         <w:sdtEndPr/>
         <w:sdtContent>
-          <w:bookmarkEnd w:id="11"/>
+          <w:bookmarkEnd w:id="13"/>
           <w:r>
             <w:rPr>
               <w:rFonts w:cs="Times New Roman"/>
@@ -11715,7 +11743,7 @@
         </w:rPr>
         <w:t>,</w:t>
       </w:r>
-      <w:bookmarkEnd w:id="10"/>
+      <w:bookmarkEnd w:id="12"/>
       <w:r>
         <w:rPr>
           <w:rFonts w:cs="Times New Roman"/>
@@ -12297,11 +12325,11 @@
         <w:ind w:left="567" w:hanging="567"/>
         <w:jc w:val="both"/>
       </w:pPr>
-      <w:bookmarkStart w:id="12" w:name="_Toc197718341"/>
+      <w:bookmarkStart w:id="14" w:name="_Toc197718341"/>
       <w:r>
         <w:t>Rumusan Masalah</w:t>
       </w:r>
-      <w:bookmarkEnd w:id="12"/>
+      <w:bookmarkEnd w:id="14"/>
     </w:p>
     <w:p>
       <w:pPr>
@@ -12573,11 +12601,11 @@
         <w:spacing w:line="360" w:lineRule="auto"/>
         <w:ind w:left="567" w:hanging="567"/>
       </w:pPr>
-      <w:bookmarkStart w:id="13" w:name="_Toc197718342"/>
+      <w:bookmarkStart w:id="15" w:name="_Toc197718342"/>
       <w:r>
         <w:t>Batasan Masalah</w:t>
       </w:r>
-      <w:bookmarkEnd w:id="13"/>
+      <w:bookmarkEnd w:id="15"/>
     </w:p>
     <w:p>
       <w:pPr>
@@ -12834,11 +12862,11 @@
         <w:spacing w:before="0" w:line="360" w:lineRule="auto"/>
         <w:ind w:left="567" w:hanging="567"/>
       </w:pPr>
-      <w:bookmarkStart w:id="14" w:name="_Toc197718343"/>
+      <w:bookmarkStart w:id="16" w:name="_Toc197718343"/>
       <w:r>
         <w:t>Tujuan Penelitian</w:t>
       </w:r>
-      <w:bookmarkEnd w:id="14"/>
+      <w:bookmarkEnd w:id="16"/>
     </w:p>
     <w:p>
       <w:pPr>
@@ -12962,11 +12990,11 @@
         <w:spacing w:line="360" w:lineRule="auto"/>
         <w:ind w:left="567" w:hanging="567"/>
       </w:pPr>
-      <w:bookmarkStart w:id="15" w:name="_Toc197718344"/>
+      <w:bookmarkStart w:id="17" w:name="_Toc197718344"/>
       <w:r>
         <w:t>Metodologi Penelitian</w:t>
       </w:r>
-      <w:bookmarkEnd w:id="15"/>
+      <w:bookmarkEnd w:id="17"/>
     </w:p>
     <w:p>
       <w:pPr>
@@ -12977,11 +13005,11 @@
         </w:numPr>
         <w:ind w:left="426" w:hanging="426"/>
       </w:pPr>
-      <w:bookmarkStart w:id="16" w:name="_Toc197718345"/>
+      <w:bookmarkStart w:id="18" w:name="_Toc197718345"/>
       <w:r>
         <w:t>Metode Pengumpulan Data</w:t>
       </w:r>
-      <w:bookmarkEnd w:id="16"/>
+      <w:bookmarkEnd w:id="18"/>
     </w:p>
     <w:p>
       <w:pPr>
@@ -13138,11 +13166,11 @@
         <w:spacing w:line="360" w:lineRule="auto"/>
         <w:ind w:left="426" w:hanging="426"/>
       </w:pPr>
-      <w:bookmarkStart w:id="17" w:name="_Toc197718346"/>
+      <w:bookmarkStart w:id="19" w:name="_Toc197718346"/>
       <w:r>
         <w:t>Metode Pengembangan Sistem</w:t>
       </w:r>
-      <w:bookmarkEnd w:id="17"/>
+      <w:bookmarkEnd w:id="19"/>
     </w:p>
     <w:p>
       <w:pPr>
@@ -13199,11 +13227,11 @@
         <w:spacing w:line="360" w:lineRule="auto"/>
         <w:ind w:left="567" w:hanging="567"/>
       </w:pPr>
-      <w:bookmarkStart w:id="18" w:name="_Toc197718347"/>
+      <w:bookmarkStart w:id="20" w:name="_Toc197718347"/>
       <w:r>
         <w:t>Sistematika Penulisan</w:t>
       </w:r>
-      <w:bookmarkEnd w:id="18"/>
+      <w:bookmarkEnd w:id="20"/>
     </w:p>
     <w:p>
       <w:pPr>
@@ -13484,12 +13512,12 @@
         <w:pStyle w:val="Heading1"/>
         <w:spacing w:line="360" w:lineRule="auto"/>
       </w:pPr>
-      <w:bookmarkStart w:id="19" w:name="_Toc197718348"/>
+      <w:bookmarkStart w:id="21" w:name="_Toc197718348"/>
       <w:r>
         <w:lastRenderedPageBreak/>
         <w:t>BAB II TINJAUAN PUSTAKA</w:t>
       </w:r>
-      <w:bookmarkEnd w:id="19"/>
+      <w:bookmarkEnd w:id="21"/>
     </w:p>
     <w:p>
       <w:pPr>
@@ -13502,11 +13530,11 @@
         <w:ind w:left="567" w:hanging="567"/>
         <w:jc w:val="both"/>
       </w:pPr>
-      <w:bookmarkStart w:id="20" w:name="_Toc197718349"/>
+      <w:bookmarkStart w:id="22" w:name="_Toc197718349"/>
       <w:r>
         <w:t>Landasan Teori</w:t>
       </w:r>
-      <w:bookmarkEnd w:id="20"/>
+      <w:bookmarkEnd w:id="22"/>
     </w:p>
     <w:p>
       <w:pPr>
@@ -13630,8 +13658,8 @@
           <w:szCs w:val="24"/>
         </w:rPr>
       </w:pPr>
-      <w:bookmarkStart w:id="21" w:name="_Toc195173239"/>
-      <w:bookmarkStart w:id="22" w:name="_Toc197643348"/>
+      <w:bookmarkStart w:id="23" w:name="_Toc195173239"/>
+      <w:bookmarkStart w:id="24" w:name="_Toc197643348"/>
       <w:r>
         <w:rPr>
           <w:color w:val="191B28" w:themeColor="text1"/>
@@ -13689,8 +13717,8 @@
         </w:rPr>
         <w:t xml:space="preserve"> Acuan Jurnal Penelitian</w:t>
       </w:r>
-      <w:bookmarkEnd w:id="21"/>
-      <w:bookmarkEnd w:id="22"/>
+      <w:bookmarkEnd w:id="23"/>
+      <w:bookmarkEnd w:id="24"/>
     </w:p>
     <w:tbl>
       <w:tblPr>
@@ -14122,11 +14150,11 @@
             <w:r>
               <w:t xml:space="preserve"> </w:t>
             </w:r>
-            <w:bookmarkStart w:id="23" w:name="_Hlk195105608"/>
+            <w:bookmarkStart w:id="25" w:name="_Hlk195105608"/>
             <w:r>
               <w:t>M. Iqbal Hasani, Sri Wulandari.</w:t>
             </w:r>
-            <w:bookmarkEnd w:id="23"/>
+            <w:bookmarkEnd w:id="25"/>
           </w:p>
           <w:p>
             <w:pPr>
@@ -14439,7 +14467,7 @@
               <w:spacing w:line="360" w:lineRule="auto"/>
               <w:jc w:val="both"/>
             </w:pPr>
-            <w:bookmarkStart w:id="24" w:name="_Hlk195105747"/>
+            <w:bookmarkStart w:id="26" w:name="_Hlk195105747"/>
             <w:r>
               <w:lastRenderedPageBreak/>
               <w:t xml:space="preserve">Permasalahan mitra yaitu masih menggunakan cara konvensional dalam proses pemeliharaan tanaman anggrek dari tahapan penyiraman tanaman anggrek secara langsung menggunakan selang hingga pemberian pupuk. Proses penyiraman yang berlebihan dapat </w:t>
@@ -14457,7 +14485,7 @@
             <w:r>
               <w:t>.</w:t>
             </w:r>
-            <w:bookmarkEnd w:id="24"/>
+            <w:bookmarkEnd w:id="26"/>
           </w:p>
         </w:tc>
         <w:tc>
@@ -14585,11 +14613,11 @@
         <w:spacing w:line="360" w:lineRule="auto"/>
         <w:ind w:left="567" w:hanging="567"/>
       </w:pPr>
-      <w:bookmarkStart w:id="25" w:name="_Toc197718350"/>
+      <w:bookmarkStart w:id="27" w:name="_Toc197718350"/>
       <w:r>
         <w:t>Dasar Teori</w:t>
       </w:r>
-      <w:bookmarkEnd w:id="25"/>
+      <w:bookmarkEnd w:id="27"/>
     </w:p>
     <w:p>
       <w:pPr>
@@ -14620,7 +14648,7 @@
         <w:spacing w:line="360" w:lineRule="auto"/>
         <w:ind w:left="426" w:hanging="426"/>
       </w:pPr>
-      <w:bookmarkStart w:id="26" w:name="_Toc197718351"/>
+      <w:bookmarkStart w:id="28" w:name="_Toc197718351"/>
       <w:r>
         <w:t>Internet of Things</w:t>
       </w:r>
@@ -14630,7 +14658,7 @@
       <w:r>
         <w:t>Penyiraman Tanaman</w:t>
       </w:r>
-      <w:bookmarkEnd w:id="26"/>
+      <w:bookmarkEnd w:id="28"/>
     </w:p>
     <w:p>
       <w:pPr>
@@ -14678,11 +14706,11 @@
         <w:spacing w:line="360" w:lineRule="auto"/>
         <w:ind w:left="426" w:hanging="426"/>
       </w:pPr>
-      <w:bookmarkStart w:id="27" w:name="_Toc197718352"/>
+      <w:bookmarkStart w:id="29" w:name="_Toc197718352"/>
       <w:r>
         <w:t>Pengkabutan Tanaman</w:t>
       </w:r>
-      <w:bookmarkEnd w:id="27"/>
+      <w:bookmarkEnd w:id="29"/>
     </w:p>
     <w:p>
       <w:pPr>
@@ -14736,7 +14764,7 @@
         <w:spacing w:line="360" w:lineRule="auto"/>
         <w:ind w:left="426" w:hanging="426"/>
       </w:pPr>
-      <w:bookmarkStart w:id="28" w:name="_Toc197718353"/>
+      <w:bookmarkStart w:id="30" w:name="_Toc197718353"/>
       <w:r>
         <w:t>Sensor Kelemba</w:t>
       </w:r>
@@ -14746,7 +14774,7 @@
       <w:r>
         <w:t>an Tanah</w:t>
       </w:r>
-      <w:bookmarkEnd w:id="28"/>
+      <w:bookmarkEnd w:id="30"/>
     </w:p>
     <w:p>
       <w:pPr>
@@ -14820,11 +14848,11 @@
         <w:spacing w:line="360" w:lineRule="auto"/>
         <w:ind w:left="426" w:hanging="426"/>
       </w:pPr>
-      <w:bookmarkStart w:id="29" w:name="_Toc197718354"/>
+      <w:bookmarkStart w:id="31" w:name="_Toc197718354"/>
       <w:r>
         <w:t>Sensor Suhu</w:t>
       </w:r>
-      <w:bookmarkEnd w:id="29"/>
+      <w:bookmarkEnd w:id="31"/>
     </w:p>
     <w:p>
       <w:pPr>
@@ -14877,12 +14905,12 @@
         <w:spacing w:line="360" w:lineRule="auto"/>
         <w:ind w:left="426" w:hanging="426"/>
       </w:pPr>
-      <w:bookmarkStart w:id="30" w:name="_Toc197718355"/>
+      <w:bookmarkStart w:id="32" w:name="_Toc197718355"/>
       <w:r>
         <w:lastRenderedPageBreak/>
         <w:t>Sensor Ketinggian Air</w:t>
       </w:r>
-      <w:bookmarkEnd w:id="30"/>
+      <w:bookmarkEnd w:id="32"/>
     </w:p>
     <w:p>
       <w:pPr>
@@ -14927,7 +14955,7 @@
         <w:spacing w:line="360" w:lineRule="auto"/>
         <w:ind w:left="426" w:hanging="426"/>
       </w:pPr>
-      <w:bookmarkStart w:id="31" w:name="_Toc197718356"/>
+      <w:bookmarkStart w:id="33" w:name="_Toc197718356"/>
       <w:r>
         <w:t>Sensor Kelemba</w:t>
       </w:r>
@@ -14937,7 +14965,7 @@
       <w:r>
         <w:t>an Udara</w:t>
       </w:r>
-      <w:bookmarkEnd w:id="31"/>
+      <w:bookmarkEnd w:id="33"/>
     </w:p>
     <w:p>
       <w:pPr>
@@ -15006,11 +15034,11 @@
         <w:spacing w:line="360" w:lineRule="auto"/>
         <w:ind w:left="426" w:hanging="426"/>
       </w:pPr>
-      <w:bookmarkStart w:id="32" w:name="_Toc197718357"/>
+      <w:bookmarkStart w:id="34" w:name="_Toc197718357"/>
       <w:r>
         <w:t>Machine Learning</w:t>
       </w:r>
-      <w:bookmarkEnd w:id="32"/>
+      <w:bookmarkEnd w:id="34"/>
     </w:p>
     <w:p>
       <w:pPr>
@@ -15058,11 +15086,11 @@
         <w:spacing w:line="360" w:lineRule="auto"/>
         <w:ind w:left="426" w:hanging="426"/>
       </w:pPr>
-      <w:bookmarkStart w:id="33" w:name="_Toc197718358"/>
+      <w:bookmarkStart w:id="35" w:name="_Toc197718358"/>
       <w:r>
         <w:t>Algoritma Naïve Bayes</w:t>
       </w:r>
-      <w:bookmarkEnd w:id="33"/>
+      <w:bookmarkEnd w:id="35"/>
     </w:p>
     <w:p>
       <w:pPr>
@@ -15144,11 +15172,11 @@
         <w:spacing w:line="360" w:lineRule="auto"/>
         <w:ind w:left="426" w:hanging="426"/>
       </w:pPr>
-      <w:bookmarkStart w:id="34" w:name="_Toc197718359"/>
+      <w:bookmarkStart w:id="36" w:name="_Toc197718359"/>
       <w:r>
         <w:t>Mikrokontroller</w:t>
       </w:r>
-      <w:bookmarkEnd w:id="34"/>
+      <w:bookmarkEnd w:id="36"/>
     </w:p>
     <w:p>
       <w:pPr>
@@ -15196,11 +15224,11 @@
         <w:spacing w:line="360" w:lineRule="auto"/>
         <w:ind w:left="426" w:hanging="426"/>
       </w:pPr>
-      <w:bookmarkStart w:id="35" w:name="_Toc197718360"/>
+      <w:bookmarkStart w:id="37" w:name="_Toc197718360"/>
       <w:r>
         <w:t>ESP32</w:t>
       </w:r>
-      <w:bookmarkEnd w:id="35"/>
+      <w:bookmarkEnd w:id="37"/>
     </w:p>
     <w:p>
       <w:pPr>
@@ -15256,11 +15284,11 @@
         <w:spacing w:line="360" w:lineRule="auto"/>
         <w:ind w:left="426" w:hanging="426"/>
       </w:pPr>
-      <w:bookmarkStart w:id="36" w:name="_Toc197718361"/>
+      <w:bookmarkStart w:id="38" w:name="_Toc197718361"/>
       <w:r>
         <w:t>Soil Moisture Sensor</w:t>
       </w:r>
-      <w:bookmarkEnd w:id="36"/>
+      <w:bookmarkEnd w:id="38"/>
     </w:p>
     <w:p>
       <w:pPr>
@@ -15309,11 +15337,11 @@
         <w:spacing w:line="360" w:lineRule="auto"/>
         <w:ind w:left="426" w:hanging="426"/>
       </w:pPr>
-      <w:bookmarkStart w:id="37" w:name="_Toc197718362"/>
+      <w:bookmarkStart w:id="39" w:name="_Toc197718362"/>
       <w:r>
         <w:t>DHT11</w:t>
       </w:r>
-      <w:bookmarkEnd w:id="37"/>
+      <w:bookmarkEnd w:id="39"/>
     </w:p>
     <w:p>
       <w:pPr>
@@ -15380,11 +15408,11 @@
         <w:spacing w:line="360" w:lineRule="auto"/>
         <w:ind w:left="426" w:hanging="426"/>
       </w:pPr>
-      <w:bookmarkStart w:id="38" w:name="_Toc197718363"/>
+      <w:bookmarkStart w:id="40" w:name="_Toc197718363"/>
       <w:r>
         <w:t>Sensor Ultrasonik HC SR04</w:t>
       </w:r>
-      <w:bookmarkEnd w:id="38"/>
+      <w:bookmarkEnd w:id="40"/>
     </w:p>
     <w:p>
       <w:pPr>
@@ -15429,11 +15457,11 @@
         <w:spacing w:line="360" w:lineRule="auto"/>
         <w:ind w:left="426" w:hanging="426"/>
       </w:pPr>
-      <w:bookmarkStart w:id="39" w:name="_Toc197718364"/>
+      <w:bookmarkStart w:id="41" w:name="_Toc197718364"/>
       <w:r>
         <w:t>Nozzle Sprayer</w:t>
       </w:r>
-      <w:bookmarkEnd w:id="39"/>
+      <w:bookmarkEnd w:id="41"/>
     </w:p>
     <w:p>
       <w:pPr>
@@ -15487,11 +15515,11 @@
         <w:spacing w:line="360" w:lineRule="auto"/>
         <w:ind w:left="426" w:hanging="426"/>
       </w:pPr>
-      <w:bookmarkStart w:id="40" w:name="_Toc197718365"/>
+      <w:bookmarkStart w:id="42" w:name="_Toc197718365"/>
       <w:r>
         <w:t>Relay</w:t>
       </w:r>
-      <w:bookmarkEnd w:id="40"/>
+      <w:bookmarkEnd w:id="42"/>
     </w:p>
     <w:p>
       <w:pPr>
@@ -15557,11 +15585,11 @@
         <w:spacing w:line="360" w:lineRule="auto"/>
         <w:ind w:left="426" w:hanging="426"/>
       </w:pPr>
-      <w:bookmarkStart w:id="41" w:name="_Toc197718367"/>
+      <w:bookmarkStart w:id="43" w:name="_Toc197718367"/>
       <w:r>
         <w:t>Unified Modeling language</w:t>
       </w:r>
-      <w:bookmarkEnd w:id="41"/>
+      <w:bookmarkEnd w:id="43"/>
     </w:p>
     <w:p>
       <w:pPr>
@@ -15768,8 +15796,8 @@
           <w:szCs w:val="24"/>
         </w:rPr>
       </w:pPr>
-      <w:bookmarkStart w:id="42" w:name="_Toc195173240"/>
-      <w:bookmarkStart w:id="43" w:name="_Toc197643349"/>
+      <w:bookmarkStart w:id="44" w:name="_Toc195173240"/>
+      <w:bookmarkStart w:id="45" w:name="_Toc197643349"/>
       <w:r>
         <w:rPr>
           <w:color w:val="191B28" w:themeColor="text1"/>
@@ -15827,8 +15855,8 @@
         </w:rPr>
         <w:t xml:space="preserve"> Use Case Diagram</w:t>
       </w:r>
-      <w:bookmarkEnd w:id="42"/>
-      <w:bookmarkEnd w:id="43"/>
+      <w:bookmarkEnd w:id="44"/>
+      <w:bookmarkEnd w:id="45"/>
     </w:p>
     <w:tbl>
       <w:tblPr>
@@ -16614,8 +16642,8 @@
           <w:szCs w:val="24"/>
         </w:rPr>
       </w:pPr>
-      <w:bookmarkStart w:id="44" w:name="_Toc195173241"/>
-      <w:bookmarkStart w:id="45" w:name="_Toc197643350"/>
+      <w:bookmarkStart w:id="46" w:name="_Toc195173241"/>
+      <w:bookmarkStart w:id="47" w:name="_Toc197643350"/>
       <w:r>
         <w:rPr>
           <w:color w:val="191B28" w:themeColor="text1"/>
@@ -16674,8 +16702,8 @@
         </w:rPr>
         <w:t xml:space="preserve"> Activity Diagram</w:t>
       </w:r>
-      <w:bookmarkEnd w:id="44"/>
-      <w:bookmarkEnd w:id="45"/>
+      <w:bookmarkEnd w:id="46"/>
+      <w:bookmarkEnd w:id="47"/>
     </w:p>
     <w:tbl>
       <w:tblPr>
@@ -17403,8 +17431,8 @@
           <w:szCs w:val="24"/>
         </w:rPr>
       </w:pPr>
-      <w:bookmarkStart w:id="46" w:name="_Toc195173242"/>
-      <w:bookmarkStart w:id="47" w:name="_Toc197643351"/>
+      <w:bookmarkStart w:id="48" w:name="_Toc195173242"/>
+      <w:bookmarkStart w:id="49" w:name="_Toc197643351"/>
       <w:r>
         <w:rPr>
           <w:color w:val="191B28" w:themeColor="text1"/>
@@ -17463,8 +17491,8 @@
         </w:rPr>
         <w:t xml:space="preserve"> Entity Relationship Diagram</w:t>
       </w:r>
-      <w:bookmarkEnd w:id="46"/>
-      <w:bookmarkEnd w:id="47"/>
+      <w:bookmarkEnd w:id="48"/>
+      <w:bookmarkEnd w:id="49"/>
     </w:p>
     <w:tbl>
       <w:tblPr>
@@ -17885,11 +17913,11 @@
         <w:spacing w:line="360" w:lineRule="auto"/>
         <w:ind w:left="426" w:hanging="426"/>
       </w:pPr>
-      <w:bookmarkStart w:id="48" w:name="_Toc197718368"/>
+      <w:bookmarkStart w:id="50" w:name="_Toc197718368"/>
       <w:r>
         <w:t>Wiring Diagram</w:t>
       </w:r>
-      <w:bookmarkEnd w:id="48"/>
+      <w:bookmarkEnd w:id="50"/>
     </w:p>
     <w:p>
       <w:pPr>
@@ -17937,11 +17965,11 @@
         <w:spacing w:line="360" w:lineRule="auto"/>
         <w:ind w:left="426" w:hanging="426"/>
       </w:pPr>
-      <w:bookmarkStart w:id="49" w:name="_Toc197718369"/>
+      <w:bookmarkStart w:id="51" w:name="_Toc197718369"/>
       <w:r>
         <w:t>Website</w:t>
       </w:r>
-      <w:bookmarkEnd w:id="49"/>
+      <w:bookmarkEnd w:id="51"/>
     </w:p>
     <w:p>
       <w:pPr>
@@ -17999,12 +18027,12 @@
         <w:spacing w:line="360" w:lineRule="auto"/>
         <w:ind w:left="426" w:hanging="426"/>
       </w:pPr>
-      <w:bookmarkStart w:id="50" w:name="_Toc197718370"/>
+      <w:bookmarkStart w:id="52" w:name="_Toc197718370"/>
       <w:r>
         <w:lastRenderedPageBreak/>
         <w:t>Hosting</w:t>
       </w:r>
-      <w:bookmarkEnd w:id="50"/>
+      <w:bookmarkEnd w:id="52"/>
     </w:p>
     <w:p>
       <w:pPr>
@@ -18055,7 +18083,7 @@
         <w:spacing w:line="360" w:lineRule="auto"/>
         <w:ind w:left="426" w:hanging="426"/>
       </w:pPr>
-      <w:bookmarkStart w:id="51" w:name="_Toc197718371"/>
+      <w:bookmarkStart w:id="53" w:name="_Toc197718371"/>
       <w:r>
         <w:t>Metode Agile</w:t>
       </w:r>
@@ -18178,8 +18206,8 @@
                       <w:szCs w:val="24"/>
                     </w:rPr>
                   </w:pPr>
-                  <w:bookmarkStart w:id="52" w:name="_Toc195173481"/>
-                  <w:bookmarkStart w:id="53" w:name="_Toc197643402"/>
+                  <w:bookmarkStart w:id="54" w:name="_Toc195173481"/>
+                  <w:bookmarkStart w:id="55" w:name="_Toc197643402"/>
                   <w:r>
                     <w:rPr>
                       <w:color w:val="191B28" w:themeColor="text1"/>
@@ -18237,8 +18265,8 @@
                     </w:rPr>
                     <w:t xml:space="preserve"> Metode Agile</w:t>
                   </w:r>
-                  <w:bookmarkEnd w:id="52"/>
-                  <w:bookmarkEnd w:id="53"/>
+                  <w:bookmarkEnd w:id="54"/>
+                  <w:bookmarkEnd w:id="55"/>
                 </w:p>
               </w:txbxContent>
             </v:textbox>
@@ -18250,10 +18278,16 @@
         <w:t>Sumber: (</w:t>
       </w:r>
       <w:r>
-        <w:t>TECHGROPSE PVT. LTD</w:t>
-      </w:r>
-      <w:r>
-        <w:t>, 2020)</w:t>
+        <w:t>Penulis</w:t>
+      </w:r>
+      <w:r>
+        <w:t>, 202</w:t>
+      </w:r>
+      <w:r>
+        <w:t>5</w:t>
+      </w:r>
+      <w:r>
+        <w:t>)</w:t>
       </w:r>
     </w:p>
     <w:p>
@@ -18476,7 +18510,7 @@
       <w:r>
         <w:t>Github</w:t>
       </w:r>
-      <w:bookmarkEnd w:id="51"/>
+      <w:bookmarkEnd w:id="53"/>
     </w:p>
     <w:p>
       <w:pPr>
@@ -18540,11 +18574,11 @@
         <w:spacing w:line="360" w:lineRule="auto"/>
         <w:ind w:left="426" w:hanging="426"/>
       </w:pPr>
-      <w:bookmarkStart w:id="54" w:name="_Toc197718372"/>
+      <w:bookmarkStart w:id="56" w:name="_Toc197718372"/>
       <w:r>
         <w:t>Arduino</w:t>
       </w:r>
-      <w:bookmarkEnd w:id="54"/>
+      <w:bookmarkEnd w:id="56"/>
     </w:p>
     <w:p>
       <w:pPr>
@@ -18596,11 +18630,11 @@
         <w:spacing w:line="360" w:lineRule="auto"/>
         <w:ind w:left="426" w:hanging="426"/>
       </w:pPr>
-      <w:bookmarkStart w:id="55" w:name="_Toc197718373"/>
+      <w:bookmarkStart w:id="57" w:name="_Toc197718373"/>
       <w:r>
         <w:t>Arduino IDE</w:t>
       </w:r>
-      <w:bookmarkEnd w:id="55"/>
+      <w:bookmarkEnd w:id="57"/>
     </w:p>
     <w:p>
       <w:pPr>
@@ -18648,11 +18682,11 @@
         <w:spacing w:line="360" w:lineRule="auto"/>
         <w:ind w:left="426" w:hanging="426"/>
       </w:pPr>
-      <w:bookmarkStart w:id="56" w:name="_Toc197718374"/>
+      <w:bookmarkStart w:id="58" w:name="_Toc197718374"/>
       <w:r>
         <w:t>MQTT</w:t>
       </w:r>
-      <w:bookmarkEnd w:id="56"/>
+      <w:bookmarkEnd w:id="58"/>
     </w:p>
     <w:p>
       <w:pPr>
@@ -18740,11 +18774,11 @@
         <w:spacing w:line="360" w:lineRule="auto"/>
         <w:ind w:left="426" w:hanging="426"/>
       </w:pPr>
-      <w:bookmarkStart w:id="57" w:name="_Toc197718375"/>
+      <w:bookmarkStart w:id="59" w:name="_Toc197718375"/>
       <w:r>
         <w:t>Mysql</w:t>
       </w:r>
-      <w:bookmarkEnd w:id="57"/>
+      <w:bookmarkEnd w:id="59"/>
     </w:p>
     <w:p>
       <w:pPr>
@@ -18802,12 +18836,12 @@
         <w:spacing w:line="360" w:lineRule="auto"/>
         <w:ind w:left="426" w:hanging="426"/>
       </w:pPr>
-      <w:bookmarkStart w:id="58" w:name="_Toc197718376"/>
+      <w:bookmarkStart w:id="60" w:name="_Toc197718376"/>
       <w:r>
         <w:lastRenderedPageBreak/>
         <w:t>HiveMQ</w:t>
       </w:r>
-      <w:bookmarkEnd w:id="58"/>
+      <w:bookmarkEnd w:id="60"/>
     </w:p>
     <w:p>
       <w:pPr>
@@ -18858,11 +18892,11 @@
         <w:spacing w:line="360" w:lineRule="auto"/>
         <w:ind w:left="426" w:hanging="426"/>
       </w:pPr>
-      <w:bookmarkStart w:id="59" w:name="_Toc197718377"/>
+      <w:bookmarkStart w:id="61" w:name="_Toc197718377"/>
       <w:r>
         <w:t>Figma</w:t>
       </w:r>
-      <w:bookmarkEnd w:id="59"/>
+      <w:bookmarkEnd w:id="61"/>
     </w:p>
     <w:p>
       <w:pPr>
@@ -18910,11 +18944,11 @@
         <w:spacing w:line="360" w:lineRule="auto"/>
         <w:ind w:left="426" w:hanging="426"/>
       </w:pPr>
-      <w:bookmarkStart w:id="60" w:name="_Toc197718378"/>
+      <w:bookmarkStart w:id="62" w:name="_Toc197718378"/>
       <w:r>
         <w:t>Python</w:t>
       </w:r>
-      <w:bookmarkEnd w:id="60"/>
+      <w:bookmarkEnd w:id="62"/>
     </w:p>
     <w:p>
       <w:pPr>
@@ -18977,11 +19011,11 @@
         <w:spacing w:line="360" w:lineRule="auto"/>
         <w:ind w:left="426" w:hanging="426"/>
       </w:pPr>
-      <w:bookmarkStart w:id="61" w:name="_Toc197718379"/>
+      <w:bookmarkStart w:id="63" w:name="_Toc197718379"/>
       <w:r>
         <w:t>Flask</w:t>
       </w:r>
-      <w:bookmarkEnd w:id="61"/>
+      <w:bookmarkEnd w:id="63"/>
     </w:p>
     <w:p>
       <w:pPr>
@@ -19039,11 +19073,11 @@
         <w:spacing w:line="360" w:lineRule="auto"/>
         <w:ind w:left="426" w:hanging="426"/>
       </w:pPr>
-      <w:bookmarkStart w:id="62" w:name="_Toc197718380"/>
+      <w:bookmarkStart w:id="64" w:name="_Toc197718380"/>
       <w:r>
         <w:t>Black Box Testing</w:t>
       </w:r>
-      <w:bookmarkEnd w:id="62"/>
+      <w:bookmarkEnd w:id="64"/>
     </w:p>
     <w:p>
       <w:pPr>
@@ -19112,11 +19146,11 @@
         <w:spacing w:line="360" w:lineRule="auto"/>
         <w:ind w:left="426" w:hanging="426"/>
       </w:pPr>
-      <w:bookmarkStart w:id="63" w:name="_Toc197718381"/>
+      <w:bookmarkStart w:id="65" w:name="_Toc197718381"/>
       <w:r>
         <w:t>User acceptance test (UAT)</w:t>
       </w:r>
-      <w:bookmarkEnd w:id="63"/>
+      <w:bookmarkEnd w:id="65"/>
     </w:p>
     <w:p>
       <w:pPr>
@@ -19230,11 +19264,11 @@
         <w:spacing w:line="360" w:lineRule="auto"/>
         <w:ind w:left="426" w:hanging="426"/>
       </w:pPr>
-      <w:bookmarkStart w:id="64" w:name="_Toc197718383"/>
+      <w:bookmarkStart w:id="66" w:name="_Toc197718383"/>
       <w:r>
         <w:t>Visual Studio Code</w:t>
       </w:r>
-      <w:bookmarkEnd w:id="64"/>
+      <w:bookmarkEnd w:id="66"/>
     </w:p>
     <w:p>
       <w:pPr>
@@ -19282,11 +19316,11 @@
         <w:spacing w:line="360" w:lineRule="auto"/>
         <w:ind w:left="426" w:hanging="426"/>
       </w:pPr>
-      <w:bookmarkStart w:id="65" w:name="_Toc197718384"/>
+      <w:bookmarkStart w:id="67" w:name="_Toc197718384"/>
       <w:r>
         <w:t>Fritzing</w:t>
       </w:r>
-      <w:bookmarkEnd w:id="65"/>
+      <w:bookmarkEnd w:id="67"/>
     </w:p>
     <w:p>
       <w:pPr>
@@ -19344,11 +19378,11 @@
         <w:spacing w:line="360" w:lineRule="auto"/>
         <w:ind w:left="426" w:hanging="426"/>
       </w:pPr>
-      <w:bookmarkStart w:id="66" w:name="_Toc197718385"/>
+      <w:bookmarkStart w:id="68" w:name="_Toc197718385"/>
       <w:r>
         <w:t>Microsoft Word</w:t>
       </w:r>
-      <w:bookmarkEnd w:id="66"/>
+      <w:bookmarkEnd w:id="68"/>
     </w:p>
     <w:p>
       <w:pPr>
@@ -19396,11 +19430,11 @@
         <w:spacing w:line="360" w:lineRule="auto"/>
         <w:ind w:left="426" w:hanging="426"/>
       </w:pPr>
-      <w:bookmarkStart w:id="67" w:name="_Toc197718386"/>
+      <w:bookmarkStart w:id="69" w:name="_Toc197718386"/>
       <w:r>
         <w:t>Chatgpt</w:t>
       </w:r>
-      <w:bookmarkEnd w:id="67"/>
+      <w:bookmarkEnd w:id="69"/>
     </w:p>
     <w:p>
       <w:pPr>
@@ -19445,11 +19479,11 @@
         <w:spacing w:line="360" w:lineRule="auto"/>
         <w:ind w:left="426" w:hanging="426"/>
       </w:pPr>
-      <w:bookmarkStart w:id="68" w:name="_Toc197718387"/>
+      <w:bookmarkStart w:id="70" w:name="_Toc197718387"/>
       <w:r>
         <w:t>Github Copilot</w:t>
       </w:r>
-      <w:bookmarkEnd w:id="68"/>
+      <w:bookmarkEnd w:id="70"/>
     </w:p>
     <w:p>
       <w:pPr>
@@ -19497,11 +19531,11 @@
         <w:spacing w:line="360" w:lineRule="auto"/>
         <w:ind w:left="426" w:hanging="426"/>
       </w:pPr>
-      <w:bookmarkStart w:id="69" w:name="_Toc197718388"/>
+      <w:bookmarkStart w:id="71" w:name="_Toc197718388"/>
       <w:r>
         <w:t>HTML</w:t>
       </w:r>
-      <w:bookmarkEnd w:id="69"/>
+      <w:bookmarkEnd w:id="71"/>
     </w:p>
     <w:p>
       <w:pPr>
@@ -19564,11 +19598,11 @@
         <w:spacing w:line="360" w:lineRule="auto"/>
         <w:ind w:left="426" w:hanging="426"/>
       </w:pPr>
-      <w:bookmarkStart w:id="70" w:name="_Toc197718389"/>
+      <w:bookmarkStart w:id="72" w:name="_Toc197718389"/>
       <w:r>
         <w:t>CSS</w:t>
       </w:r>
-      <w:bookmarkEnd w:id="70"/>
+      <w:bookmarkEnd w:id="72"/>
     </w:p>
     <w:p>
       <w:pPr>
@@ -19613,11 +19647,11 @@
         <w:spacing w:line="360" w:lineRule="auto"/>
         <w:ind w:left="426" w:hanging="426"/>
       </w:pPr>
-      <w:bookmarkStart w:id="71" w:name="_Toc197718390"/>
+      <w:bookmarkStart w:id="73" w:name="_Toc197718390"/>
       <w:r>
         <w:t>Jquery</w:t>
       </w:r>
-      <w:bookmarkEnd w:id="71"/>
+      <w:bookmarkEnd w:id="73"/>
     </w:p>
     <w:p>
       <w:pPr>
@@ -19672,11 +19706,11 @@
         <w:spacing w:line="360" w:lineRule="auto"/>
         <w:ind w:left="426" w:hanging="426"/>
       </w:pPr>
-      <w:bookmarkStart w:id="72" w:name="_Toc197718391"/>
+      <w:bookmarkStart w:id="74" w:name="_Toc197718391"/>
       <w:r>
         <w:t>Javascript</w:t>
       </w:r>
-      <w:bookmarkEnd w:id="72"/>
+      <w:bookmarkEnd w:id="74"/>
     </w:p>
     <w:p>
       <w:pPr>
@@ -19724,14 +19758,14 @@
         <w:spacing w:line="360" w:lineRule="auto"/>
         <w:ind w:left="426" w:hanging="426"/>
       </w:pPr>
-      <w:bookmarkStart w:id="73" w:name="_Toc197718392"/>
+      <w:bookmarkStart w:id="75" w:name="_Toc197718392"/>
       <w:r>
         <w:t>Tailwind</w:t>
       </w:r>
       <w:r>
         <w:t xml:space="preserve"> CSS</w:t>
       </w:r>
-      <w:bookmarkEnd w:id="73"/>
+      <w:bookmarkEnd w:id="75"/>
     </w:p>
     <w:p>
       <w:pPr>
@@ -19860,12 +19894,12 @@
         <w:pStyle w:val="Heading1"/>
         <w:spacing w:line="360" w:lineRule="auto"/>
       </w:pPr>
-      <w:bookmarkStart w:id="74" w:name="_Toc197718393"/>
+      <w:bookmarkStart w:id="76" w:name="_Toc197718393"/>
       <w:r>
         <w:lastRenderedPageBreak/>
         <w:t>BAB III METODOLOGI PENELITIAN</w:t>
       </w:r>
-      <w:bookmarkEnd w:id="74"/>
+      <w:bookmarkEnd w:id="76"/>
     </w:p>
     <w:p>
       <w:pPr>
@@ -19878,11 +19912,11 @@
         <w:ind w:left="567" w:hanging="567"/>
         <w:jc w:val="both"/>
       </w:pPr>
-      <w:bookmarkStart w:id="75" w:name="_Toc197718394"/>
+      <w:bookmarkStart w:id="77" w:name="_Toc197718394"/>
       <w:r>
         <w:t>Kerangka Pikir</w:t>
       </w:r>
-      <w:bookmarkEnd w:id="75"/>
+      <w:bookmarkEnd w:id="77"/>
     </w:p>
     <w:p>
       <w:pPr>
@@ -19979,8 +20013,8 @@
                       <w:szCs w:val="24"/>
                     </w:rPr>
                   </w:pPr>
-                  <w:bookmarkStart w:id="76" w:name="_Toc195173473"/>
-                  <w:bookmarkStart w:id="77" w:name="_Toc197643393"/>
+                  <w:bookmarkStart w:id="78" w:name="_Toc195173473"/>
+                  <w:bookmarkStart w:id="79" w:name="_Toc197643393"/>
                   <w:r>
                     <w:rPr>
                       <w:color w:val="191B28" w:themeColor="text1"/>
@@ -20038,8 +20072,8 @@
                     </w:rPr>
                     <w:t xml:space="preserve"> Kerangka Pikir</w:t>
                   </w:r>
-                  <w:bookmarkEnd w:id="76"/>
-                  <w:bookmarkEnd w:id="77"/>
+                  <w:bookmarkEnd w:id="78"/>
+                  <w:bookmarkEnd w:id="79"/>
                 </w:p>
               </w:txbxContent>
             </v:textbox>
@@ -20066,12 +20100,12 @@
         <w:spacing w:line="360" w:lineRule="auto"/>
         <w:ind w:left="567" w:hanging="567"/>
       </w:pPr>
-      <w:bookmarkStart w:id="78" w:name="_Toc197718395"/>
+      <w:bookmarkStart w:id="80" w:name="_Toc197718395"/>
       <w:r>
         <w:lastRenderedPageBreak/>
         <w:t>Deskripsi</w:t>
       </w:r>
-      <w:bookmarkEnd w:id="78"/>
+      <w:bookmarkEnd w:id="80"/>
     </w:p>
     <w:p>
       <w:pPr>
@@ -20093,11 +20127,11 @@
         <w:ind w:left="426" w:hanging="426"/>
         <w:jc w:val="both"/>
       </w:pPr>
-      <w:bookmarkStart w:id="79" w:name="_Toc197718396"/>
+      <w:bookmarkStart w:id="81" w:name="_Toc197718396"/>
       <w:r>
         <w:t>Identifikasi Masalah</w:t>
       </w:r>
-      <w:bookmarkEnd w:id="79"/>
+      <w:bookmarkEnd w:id="81"/>
     </w:p>
     <w:p>
       <w:pPr>
@@ -20129,11 +20163,11 @@
         <w:ind w:left="426" w:hanging="426"/>
         <w:jc w:val="both"/>
       </w:pPr>
-      <w:bookmarkStart w:id="80" w:name="_Toc197718397"/>
+      <w:bookmarkStart w:id="82" w:name="_Toc197718397"/>
       <w:r>
         <w:t>Pengumpulan Data</w:t>
       </w:r>
-      <w:bookmarkEnd w:id="80"/>
+      <w:bookmarkEnd w:id="82"/>
     </w:p>
     <w:p>
       <w:pPr>
@@ -20435,11 +20469,11 @@
         <w:ind w:left="426" w:hanging="426"/>
         <w:jc w:val="both"/>
       </w:pPr>
-      <w:bookmarkStart w:id="81" w:name="_Toc197718398"/>
+      <w:bookmarkStart w:id="83" w:name="_Toc197718398"/>
       <w:r>
         <w:t>Perencanaan</w:t>
       </w:r>
-      <w:bookmarkEnd w:id="81"/>
+      <w:bookmarkEnd w:id="83"/>
     </w:p>
     <w:p>
       <w:pPr>
@@ -20778,7 +20812,7 @@
           <w:szCs w:val="24"/>
         </w:rPr>
       </w:pPr>
-      <w:bookmarkStart w:id="82" w:name="_Toc197643323"/>
+      <w:bookmarkStart w:id="84" w:name="_Toc197643323"/>
       <w:r>
         <w:rPr>
           <w:color w:val="191B28" w:themeColor="text1"/>
@@ -20836,7 +20870,7 @@
         </w:rPr>
         <w:t xml:space="preserve"> Perangkat Keras</w:t>
       </w:r>
-      <w:bookmarkEnd w:id="82"/>
+      <w:bookmarkEnd w:id="84"/>
     </w:p>
     <w:tbl>
       <w:tblPr>
@@ -21022,7 +21056,7 @@
           <w:szCs w:val="24"/>
         </w:rPr>
       </w:pPr>
-      <w:bookmarkStart w:id="83" w:name="_Toc197643324"/>
+      <w:bookmarkStart w:id="85" w:name="_Toc197643324"/>
       <w:r>
         <w:rPr>
           <w:color w:val="191B28" w:themeColor="text1"/>
@@ -21080,7 +21114,7 @@
         </w:rPr>
         <w:t xml:space="preserve"> Perangkat Internet of Things</w:t>
       </w:r>
-      <w:bookmarkEnd w:id="83"/>
+      <w:bookmarkEnd w:id="85"/>
     </w:p>
     <w:tbl>
       <w:tblPr>
@@ -21564,7 +21598,7 @@
           <w:szCs w:val="24"/>
         </w:rPr>
       </w:pPr>
-      <w:bookmarkStart w:id="84" w:name="_Toc197643325"/>
+      <w:bookmarkStart w:id="86" w:name="_Toc197643325"/>
       <w:r>
         <w:rPr>
           <w:color w:val="191B28" w:themeColor="text1"/>
@@ -21622,7 +21656,7 @@
         </w:rPr>
         <w:t xml:space="preserve"> Perangkat Lunak</w:t>
       </w:r>
-      <w:bookmarkEnd w:id="84"/>
+      <w:bookmarkEnd w:id="86"/>
     </w:p>
     <w:tbl>
       <w:tblPr>
@@ -22013,12 +22047,12 @@
         <w:ind w:left="426" w:hanging="426"/>
         <w:jc w:val="both"/>
       </w:pPr>
-      <w:bookmarkStart w:id="85" w:name="_Toc197718399"/>
+      <w:bookmarkStart w:id="87" w:name="_Toc197718399"/>
       <w:r>
         <w:lastRenderedPageBreak/>
         <w:t>Perancangan</w:t>
       </w:r>
-      <w:bookmarkEnd w:id="85"/>
+      <w:bookmarkEnd w:id="87"/>
     </w:p>
     <w:p>
       <w:pPr>
@@ -22544,11 +22578,11 @@
         <w:ind w:left="426" w:hanging="426"/>
         <w:jc w:val="both"/>
       </w:pPr>
-      <w:bookmarkStart w:id="86" w:name="_Toc197718400"/>
+      <w:bookmarkStart w:id="88" w:name="_Toc197718400"/>
       <w:r>
         <w:t>Pengembangan</w:t>
       </w:r>
-      <w:bookmarkEnd w:id="86"/>
+      <w:bookmarkEnd w:id="88"/>
     </w:p>
     <w:p>
       <w:pPr>
@@ -22594,11 +22628,11 @@
         <w:ind w:left="426" w:hanging="426"/>
         <w:jc w:val="both"/>
       </w:pPr>
-      <w:bookmarkStart w:id="87" w:name="_Toc197718401"/>
+      <w:bookmarkStart w:id="89" w:name="_Toc197718401"/>
       <w:r>
         <w:t>Pengujian</w:t>
       </w:r>
-      <w:bookmarkEnd w:id="87"/>
+      <w:bookmarkEnd w:id="89"/>
     </w:p>
     <w:p>
       <w:pPr>
@@ -22652,11 +22686,11 @@
         <w:spacing w:line="360" w:lineRule="auto"/>
         <w:ind w:left="426" w:hanging="426"/>
       </w:pPr>
-      <w:bookmarkStart w:id="88" w:name="_Toc197718402"/>
+      <w:bookmarkStart w:id="90" w:name="_Toc197718402"/>
       <w:r>
         <w:t>Penerapan</w:t>
       </w:r>
-      <w:bookmarkEnd w:id="88"/>
+      <w:bookmarkEnd w:id="90"/>
     </w:p>
     <w:p>
       <w:pPr>
@@ -22705,11 +22739,11 @@
         <w:spacing w:line="360" w:lineRule="auto"/>
         <w:ind w:left="426" w:hanging="426"/>
       </w:pPr>
-      <w:bookmarkStart w:id="89" w:name="_Toc197718404"/>
+      <w:bookmarkStart w:id="91" w:name="_Toc197718404"/>
       <w:r>
         <w:t>Peluncuran</w:t>
       </w:r>
-      <w:bookmarkEnd w:id="89"/>
+      <w:bookmarkEnd w:id="91"/>
     </w:p>
     <w:p>
       <w:pPr>
@@ -22740,11 +22774,11 @@
         <w:ind w:left="426" w:hanging="426"/>
         <w:jc w:val="both"/>
       </w:pPr>
-      <w:bookmarkStart w:id="90" w:name="_Toc197718405"/>
+      <w:bookmarkStart w:id="92" w:name="_Toc197718405"/>
       <w:r>
         <w:t>Pembuatan Laporan</w:t>
       </w:r>
-      <w:bookmarkEnd w:id="90"/>
+      <w:bookmarkEnd w:id="92"/>
     </w:p>
     <w:p>
       <w:pPr>
@@ -22771,12 +22805,12 @@
         <w:pStyle w:val="Heading1"/>
         <w:spacing w:line="360" w:lineRule="auto"/>
       </w:pPr>
-      <w:bookmarkStart w:id="91" w:name="_Toc197718406"/>
+      <w:bookmarkStart w:id="93" w:name="_Toc197718406"/>
       <w:r>
         <w:lastRenderedPageBreak/>
         <w:t>DAFTAR PUSTAKA</w:t>
       </w:r>
-      <w:bookmarkEnd w:id="91"/>
+      <w:bookmarkEnd w:id="93"/>
     </w:p>
     <w:sdt>
       <w:sdtPr>
@@ -24561,12 +24595,12 @@
         <w:pStyle w:val="Heading1"/>
         <w:spacing w:after="0"/>
       </w:pPr>
-      <w:bookmarkStart w:id="92" w:name="_Toc197718407"/>
+      <w:bookmarkStart w:id="94" w:name="_Toc197718407"/>
       <w:r>
         <w:lastRenderedPageBreak/>
         <w:t>LAMPIRAN</w:t>
       </w:r>
-      <w:bookmarkEnd w:id="92"/>
+      <w:bookmarkEnd w:id="94"/>
     </w:p>
     <w:p>
       <w:pPr>
@@ -24583,7 +24617,7 @@
           <w:szCs w:val="24"/>
         </w:rPr>
       </w:pPr>
-      <w:bookmarkStart w:id="93" w:name="_Toc197710745"/>
+      <w:bookmarkStart w:id="95" w:name="_Toc197710745"/>
       <w:r>
         <w:rPr>
           <w:b/>
@@ -24669,7 +24703,7 @@
         </w:rPr>
         <w:t>:Hasil Wawancara</w:t>
       </w:r>
-      <w:bookmarkEnd w:id="93"/>
+      <w:bookmarkEnd w:id="95"/>
     </w:p>
     <w:p>
       <w:pPr>
@@ -25577,7 +25611,7 @@
           <w:szCs w:val="24"/>
         </w:rPr>
       </w:pPr>
-      <w:bookmarkStart w:id="94" w:name="_Toc197710746"/>
+      <w:bookmarkStart w:id="96" w:name="_Toc197710746"/>
       <w:r>
         <w:rPr>
           <w:b/>
@@ -25692,7 +25726,7 @@
         </w:rPr>
         <w:t xml:space="preserve"> Dokumentasi Wawancara</w:t>
       </w:r>
-      <w:bookmarkEnd w:id="94"/>
+      <w:bookmarkEnd w:id="96"/>
     </w:p>
     <w:tbl>
       <w:tblPr>
@@ -25953,7 +25987,7 @@
           <w:szCs w:val="24"/>
         </w:rPr>
       </w:pPr>
-      <w:bookmarkStart w:id="95" w:name="_Toc197710747"/>
+      <w:bookmarkStart w:id="97" w:name="_Toc197710747"/>
       <w:r>
         <w:rPr>
           <w:b/>
@@ -26033,7 +26067,7 @@
         </w:rPr>
         <w:t>: TOR</w:t>
       </w:r>
-      <w:bookmarkEnd w:id="95"/>
+      <w:bookmarkEnd w:id="97"/>
     </w:p>
     <w:p>
       <w:pPr>
@@ -26704,7 +26738,7 @@
           <w:szCs w:val="24"/>
         </w:rPr>
       </w:pPr>
-      <w:bookmarkStart w:id="96" w:name="_Toc197710748"/>
+      <w:bookmarkStart w:id="98" w:name="_Toc197710748"/>
       <w:r>
         <w:rPr>
           <w:b/>
@@ -26795,7 +26829,7 @@
         </w:rPr>
         <w:t xml:space="preserve"> Pengujian Sensor</w:t>
       </w:r>
-      <w:bookmarkEnd w:id="96"/>
+      <w:bookmarkEnd w:id="98"/>
     </w:p>
     <w:p>
       <w:pPr>
@@ -37095,6 +37129,7 @@
     <w:rsid w:val="00820032"/>
     <w:rsid w:val="0087202C"/>
     <w:rsid w:val="008760EB"/>
+    <w:rsid w:val="008C56D1"/>
     <w:rsid w:val="0090409B"/>
     <w:rsid w:val="00955487"/>
     <w:rsid w:val="00A0115D"/>
@@ -37103,6 +37138,7 @@
     <w:rsid w:val="00AA5395"/>
     <w:rsid w:val="00AB1C55"/>
     <w:rsid w:val="00AC3786"/>
+    <w:rsid w:val="00B64183"/>
     <w:rsid w:val="00C20781"/>
     <w:rsid w:val="00C34B9B"/>
     <w:rsid w:val="00CB31D7"/>

</xml_diff>